<commit_message>
updated formula in docs
</commit_message>
<xml_diff>
--- a/HomeAssignment2/docs/Report.docx
+++ b/HomeAssignment2/docs/Report.docx
@@ -1747,7 +1747,12 @@
         <w:t xml:space="preserve"> for linear function.</w:t>
       </w:r>
       <w:r>
-        <w:t xml:space="preserve"> Generated normally distributed data</w:t>
+        <w:t xml:space="preserve"> Generated normally </w:t>
+      </w:r>
+      <w:bookmarkStart w:id="0" w:name="_GoBack"/>
+      <w:bookmarkEnd w:id="0"/>
+      <w:r>
+        <w:t>distributed data</w:t>
       </w:r>
       <w:r>
         <w:t xml:space="preserve"> </w:t>
@@ -1765,11 +1770,7 @@
         <w:t xml:space="preserve"> </w:t>
       </w:r>
       <w:r>
-        <w:t xml:space="preserve">Used </w:t>
-      </w:r>
-      <w:bookmarkStart w:id="0" w:name="_GoBack"/>
-      <w:r>
-        <w:t>mean square</w:t>
+        <w:t>Used mean square</w:t>
       </w:r>
       <w:r>
         <w:t>d</w:t>
@@ -1777,7 +1778,6 @@
       <w:r>
         <w:t xml:space="preserve"> error function</w:t>
       </w:r>
-      <w:bookmarkEnd w:id="0"/>
       <w:r>
         <w:t xml:space="preserve"> </w:t>
       </w:r>
@@ -1983,221 +1983,7 @@
                   <w:rPr>
                     <w:rFonts w:ascii="Cambria Math" w:eastAsiaTheme="minorEastAsia" w:hAnsi="Cambria Math"/>
                   </w:rPr>
-                  <m:t>a=a-</m:t>
-                </m:r>
-                <m:r>
-                  <w:rPr>
-                    <w:rFonts w:ascii="Cambria Math" w:eastAsiaTheme="minorEastAsia" w:hAnsi="Cambria Math"/>
-                  </w:rPr>
-                  <m:t>t</m:t>
-                </m:r>
-                <m:r>
-                  <w:rPr>
-                    <w:rFonts w:ascii="Cambria Math" w:eastAsiaTheme="minorEastAsia" w:hAnsi="Cambria Math"/>
-                  </w:rPr>
-                  <m:t>⋅(-</m:t>
-                </m:r>
-                <m:f>
-                  <m:fPr>
-                    <m:ctrlPr>
-                      <w:rPr>
-                        <w:rFonts w:ascii="Cambria Math" w:hAnsi="Cambria Math"/>
-                        <w:i/>
-                      </w:rPr>
-                    </m:ctrlPr>
-                  </m:fPr>
-                  <m:num>
-                    <m:r>
-                      <w:rPr>
-                        <w:rFonts w:ascii="Cambria Math" w:hAnsi="Cambria Math"/>
-                      </w:rPr>
-                      <m:t>2</m:t>
-                    </m:r>
-                  </m:num>
-                  <m:den>
-                    <m:r>
-                      <w:rPr>
-                        <w:rFonts w:ascii="Cambria Math" w:hAnsi="Cambria Math"/>
-                      </w:rPr>
-                      <m:t>n</m:t>
-                    </m:r>
-                  </m:den>
-                </m:f>
-                <m:nary>
-                  <m:naryPr>
-                    <m:chr m:val="∑"/>
-                    <m:limLoc m:val="subSup"/>
-                    <m:ctrlPr>
-                      <w:rPr>
-                        <w:rFonts w:ascii="Cambria Math" w:hAnsi="Cambria Math"/>
-                        <w:i/>
-                      </w:rPr>
-                    </m:ctrlPr>
-                  </m:naryPr>
-                  <m:sub>
-                    <m:r>
-                      <w:rPr>
-                        <w:rFonts w:ascii="Cambria Math" w:hAnsi="Cambria Math"/>
-                      </w:rPr>
-                      <m:t>i=0</m:t>
-                    </m:r>
-                  </m:sub>
-                  <m:sup>
-                    <m:r>
-                      <w:rPr>
-                        <w:rFonts w:ascii="Cambria Math" w:hAnsi="Cambria Math"/>
-                      </w:rPr>
-                      <m:t>n</m:t>
-                    </m:r>
-                  </m:sup>
-                  <m:e>
-                    <m:sSup>
-                      <m:sSupPr>
-                        <m:ctrlPr>
-                          <w:rPr>
-                            <w:rFonts w:ascii="Cambria Math" w:hAnsi="Cambria Math"/>
-                            <w:i/>
-                          </w:rPr>
-                        </m:ctrlPr>
-                      </m:sSupPr>
-                      <m:e>
-                        <m:r>
-                          <w:rPr>
-                            <w:rFonts w:ascii="Cambria Math" w:hAnsi="Cambria Math"/>
-                          </w:rPr>
-                          <m:t>(</m:t>
-                        </m:r>
-                        <m:sSub>
-                          <m:sSubPr>
-                            <m:ctrlPr>
-                              <w:rPr>
-                                <w:rFonts w:ascii="Cambria Math" w:hAnsi="Cambria Math"/>
-                                <w:i/>
-                              </w:rPr>
-                            </m:ctrlPr>
-                          </m:sSubPr>
-                          <m:e>
-                            <m:r>
-                              <w:rPr>
-                                <w:rFonts w:ascii="Cambria Math" w:hAnsi="Cambria Math"/>
-                              </w:rPr>
-                              <m:t>y</m:t>
-                            </m:r>
-                          </m:e>
-                          <m:sub>
-                            <m:r>
-                              <w:rPr>
-                                <w:rFonts w:ascii="Cambria Math" w:hAnsi="Cambria Math"/>
-                              </w:rPr>
-                              <m:t>i</m:t>
-                            </m:r>
-                          </m:sub>
-                        </m:sSub>
-                        <m:r>
-                          <w:rPr>
-                            <w:rFonts w:ascii="Cambria Math" w:hAnsi="Cambria Math"/>
-                          </w:rPr>
-                          <m:t>-</m:t>
-                        </m:r>
-                        <m:d>
-                          <m:dPr>
-                            <m:ctrlPr>
-                              <w:rPr>
-                                <w:rFonts w:ascii="Cambria Math" w:hAnsi="Cambria Math"/>
-                                <w:i/>
-                              </w:rPr>
-                            </m:ctrlPr>
-                          </m:dPr>
-                          <m:e>
-                            <m:r>
-                              <w:rPr>
-                                <w:rFonts w:ascii="Cambria Math" w:hAnsi="Cambria Math"/>
-                              </w:rPr>
-                              <m:t>a</m:t>
-                            </m:r>
-                            <m:sSub>
-                              <m:sSubPr>
-                                <m:ctrlPr>
-                                  <w:rPr>
-                                    <w:rFonts w:ascii="Cambria Math" w:hAnsi="Cambria Math"/>
-                                    <w:i/>
-                                  </w:rPr>
-                                </m:ctrlPr>
-                              </m:sSubPr>
-                              <m:e>
-                                <m:r>
-                                  <w:rPr>
-                                    <w:rFonts w:ascii="Cambria Math" w:hAnsi="Cambria Math"/>
-                                  </w:rPr>
-                                  <m:t>x</m:t>
-                                </m:r>
-                              </m:e>
-                              <m:sub>
-                                <m:r>
-                                  <w:rPr>
-                                    <w:rFonts w:ascii="Cambria Math" w:hAnsi="Cambria Math"/>
-                                  </w:rPr>
-                                  <m:t>i</m:t>
-                                </m:r>
-                              </m:sub>
-                            </m:sSub>
-                            <m:r>
-                              <w:rPr>
-                                <w:rFonts w:ascii="Cambria Math" w:hAnsi="Cambria Math"/>
-                              </w:rPr>
-                              <m:t>+b</m:t>
-                            </m:r>
-                          </m:e>
-                        </m:d>
-                        <m:r>
-                          <w:rPr>
-                            <w:rFonts w:ascii="Cambria Math" w:hAnsi="Cambria Math"/>
-                          </w:rPr>
-                          <m:t>)</m:t>
-                        </m:r>
-                        <m:r>
-                          <w:rPr>
-                            <w:rFonts w:ascii="Cambria Math" w:hAnsi="Cambria Math"/>
-                          </w:rPr>
-                          <m:t>)</m:t>
-                        </m:r>
-                      </m:e>
-                      <m:sup>
-                        <m:r>
-                          <w:rPr>
-                            <w:rFonts w:ascii="Cambria Math" w:hAnsi="Cambria Math"/>
-                          </w:rPr>
-                          <m:t xml:space="preserve"> </m:t>
-                        </m:r>
-                      </m:sup>
-                    </m:sSup>
-                  </m:e>
-                </m:nary>
-              </m:e>
-              <m:e>
-                <m:r>
-                  <w:rPr>
-                    <w:rFonts w:ascii="Cambria Math" w:eastAsiaTheme="minorEastAsia" w:hAnsi="Cambria Math"/>
-                  </w:rPr>
-                  <m:t>b</m:t>
-                </m:r>
-                <m:r>
-                  <w:rPr>
-                    <w:rFonts w:ascii="Cambria Math" w:eastAsiaTheme="minorEastAsia" w:hAnsi="Cambria Math"/>
-                  </w:rPr>
-                  <m:t>=</m:t>
-                </m:r>
-                <m:r>
-                  <w:rPr>
-                    <w:rFonts w:ascii="Cambria Math" w:eastAsiaTheme="minorEastAsia" w:hAnsi="Cambria Math"/>
-                  </w:rPr>
-                  <m:t>b</m:t>
-                </m:r>
-                <m:r>
-                  <w:rPr>
-                    <w:rFonts w:ascii="Cambria Math" w:eastAsiaTheme="minorEastAsia" w:hAnsi="Cambria Math"/>
-                  </w:rPr>
-                  <m:t>-t⋅(-</m:t>
+                  <m:t>a=a-t⋅(-</m:t>
                 </m:r>
                 <m:f>
                   <m:fPr>
@@ -2375,11 +2161,183 @@
                               </w:rPr>
                               <m:t>+b</m:t>
                             </m:r>
+                          </m:e>
+                        </m:d>
+                        <m:r>
+                          <w:rPr>
+                            <w:rFonts w:ascii="Cambria Math" w:hAnsi="Cambria Math"/>
+                          </w:rPr>
+                          <m:t>))</m:t>
+                        </m:r>
+                      </m:e>
+                      <m:sup>
+                        <m:r>
+                          <w:rPr>
+                            <w:rFonts w:ascii="Cambria Math" w:hAnsi="Cambria Math"/>
+                          </w:rPr>
+                          <m:t xml:space="preserve"> </m:t>
+                        </m:r>
+                      </m:sup>
+                    </m:sSup>
+                  </m:e>
+                </m:nary>
+              </m:e>
+              <m:e>
+                <m:r>
+                  <w:rPr>
+                    <w:rFonts w:ascii="Cambria Math" w:eastAsiaTheme="minorEastAsia" w:hAnsi="Cambria Math"/>
+                  </w:rPr>
+                  <m:t>b=b-t⋅(-</m:t>
+                </m:r>
+                <m:f>
+                  <m:fPr>
+                    <m:ctrlPr>
+                      <w:rPr>
+                        <w:rFonts w:ascii="Cambria Math" w:hAnsi="Cambria Math"/>
+                        <w:i/>
+                      </w:rPr>
+                    </m:ctrlPr>
+                  </m:fPr>
+                  <m:num>
+                    <m:r>
+                      <w:rPr>
+                        <w:rFonts w:ascii="Cambria Math" w:hAnsi="Cambria Math"/>
+                      </w:rPr>
+                      <m:t>2</m:t>
+                    </m:r>
+                  </m:num>
+                  <m:den>
+                    <m:r>
+                      <w:rPr>
+                        <w:rFonts w:ascii="Cambria Math" w:hAnsi="Cambria Math"/>
+                      </w:rPr>
+                      <m:t>n</m:t>
+                    </m:r>
+                  </m:den>
+                </m:f>
+                <m:nary>
+                  <m:naryPr>
+                    <m:chr m:val="∑"/>
+                    <m:limLoc m:val="subSup"/>
+                    <m:ctrlPr>
+                      <w:rPr>
+                        <w:rFonts w:ascii="Cambria Math" w:hAnsi="Cambria Math"/>
+                        <w:i/>
+                      </w:rPr>
+                    </m:ctrlPr>
+                  </m:naryPr>
+                  <m:sub>
+                    <m:r>
+                      <w:rPr>
+                        <w:rFonts w:ascii="Cambria Math" w:hAnsi="Cambria Math"/>
+                      </w:rPr>
+                      <m:t>i=0</m:t>
+                    </m:r>
+                  </m:sub>
+                  <m:sup>
+                    <m:r>
+                      <w:rPr>
+                        <w:rFonts w:ascii="Cambria Math" w:hAnsi="Cambria Math"/>
+                      </w:rPr>
+                      <m:t>n</m:t>
+                    </m:r>
+                  </m:sup>
+                  <m:e>
+                    <m:sSup>
+                      <m:sSupPr>
+                        <m:ctrlPr>
+                          <w:rPr>
+                            <w:rFonts w:ascii="Cambria Math" w:hAnsi="Cambria Math"/>
+                            <w:i/>
+                          </w:rPr>
+                        </m:ctrlPr>
+                      </m:sSupPr>
+                      <m:e>
+                        <m:r>
+                          <w:rPr>
+                            <w:rFonts w:ascii="Cambria Math" w:hAnsi="Cambria Math"/>
+                          </w:rPr>
+                          <m:t>(</m:t>
+                        </m:r>
+                        <m:sSub>
+                          <m:sSubPr>
+                            <m:ctrlPr>
+                              <w:rPr>
+                                <w:rFonts w:ascii="Cambria Math" w:hAnsi="Cambria Math"/>
+                                <w:i/>
+                              </w:rPr>
+                            </m:ctrlPr>
+                          </m:sSubPr>
+                          <m:e>
                             <m:r>
                               <w:rPr>
                                 <w:rFonts w:ascii="Cambria Math" w:hAnsi="Cambria Math"/>
                               </w:rPr>
-                              <m:t>))</m:t>
+                              <m:t>y</m:t>
+                            </m:r>
+                          </m:e>
+                          <m:sub>
+                            <m:r>
+                              <w:rPr>
+                                <w:rFonts w:ascii="Cambria Math" w:hAnsi="Cambria Math"/>
+                              </w:rPr>
+                              <m:t>i</m:t>
+                            </m:r>
+                          </m:sub>
+                        </m:sSub>
+                        <m:r>
+                          <w:rPr>
+                            <w:rFonts w:ascii="Cambria Math" w:hAnsi="Cambria Math"/>
+                          </w:rPr>
+                          <m:t>-</m:t>
+                        </m:r>
+                        <m:d>
+                          <m:dPr>
+                            <m:ctrlPr>
+                              <w:rPr>
+                                <w:rFonts w:ascii="Cambria Math" w:hAnsi="Cambria Math"/>
+                                <w:i/>
+                              </w:rPr>
+                            </m:ctrlPr>
+                          </m:dPr>
+                          <m:e>
+                            <m:r>
+                              <w:rPr>
+                                <w:rFonts w:ascii="Cambria Math" w:hAnsi="Cambria Math"/>
+                              </w:rPr>
+                              <m:t>a</m:t>
+                            </m:r>
+                            <m:sSub>
+                              <m:sSubPr>
+                                <m:ctrlPr>
+                                  <w:rPr>
+                                    <w:rFonts w:ascii="Cambria Math" w:hAnsi="Cambria Math"/>
+                                    <w:i/>
+                                  </w:rPr>
+                                </m:ctrlPr>
+                              </m:sSubPr>
+                              <m:e>
+                                <m:r>
+                                  <w:rPr>
+                                    <w:rFonts w:ascii="Cambria Math" w:hAnsi="Cambria Math"/>
+                                  </w:rPr>
+                                  <m:t>x</m:t>
+                                </m:r>
+                              </m:e>
+                              <m:sub>
+                                <m:r>
+                                  <w:rPr>
+                                    <w:rFonts w:ascii="Cambria Math" w:hAnsi="Cambria Math"/>
+                                  </w:rPr>
+                                  <m:t>i</m:t>
+                                </m:r>
+                              </m:sub>
+                            </m:sSub>
+                            <m:r>
+                              <w:rPr>
+                                <w:rFonts w:ascii="Cambria Math" w:hAnsi="Cambria Math"/>
+                              </w:rPr>
+                              <m:t>+b))</m:t>
                             </m:r>
                           </m:e>
                         </m:d>
@@ -2460,14 +2418,36 @@
                             <w:r>
                               <w:t xml:space="preserve">Figure </w:t>
                             </w:r>
-                            <w:fldSimple w:instr=" SEQ Figure \* ARABIC ">
-                              <w:r>
-                                <w:rPr>
-                                  <w:noProof/>
-                                </w:rPr>
-                                <w:t>4</w:t>
-                              </w:r>
-                            </w:fldSimple>
+                            <w:r>
+                              <w:rPr>
+                                <w:noProof/>
+                              </w:rPr>
+                              <w:fldChar w:fldCharType="begin"/>
+                            </w:r>
+                            <w:r>
+                              <w:rPr>
+                                <w:noProof/>
+                              </w:rPr>
+                              <w:instrText xml:space="preserve"> SEQ Figure \* ARABIC </w:instrText>
+                            </w:r>
+                            <w:r>
+                              <w:rPr>
+                                <w:noProof/>
+                              </w:rPr>
+                              <w:fldChar w:fldCharType="separate"/>
+                            </w:r>
+                            <w:r>
+                              <w:rPr>
+                                <w:noProof/>
+                              </w:rPr>
+                              <w:t>4</w:t>
+                            </w:r>
+                            <w:r>
+                              <w:rPr>
+                                <w:noProof/>
+                              </w:rPr>
+                              <w:fldChar w:fldCharType="end"/>
+                            </w:r>
                             <w:r>
                               <w:t xml:space="preserve"> </w:t>
                             </w:r>
@@ -2505,14 +2485,36 @@
                       <w:r>
                         <w:t xml:space="preserve">Figure </w:t>
                       </w:r>
-                      <w:fldSimple w:instr=" SEQ Figure \* ARABIC ">
-                        <w:r>
-                          <w:rPr>
-                            <w:noProof/>
-                          </w:rPr>
-                          <w:t>4</w:t>
-                        </w:r>
-                      </w:fldSimple>
+                      <w:r>
+                        <w:rPr>
+                          <w:noProof/>
+                        </w:rPr>
+                        <w:fldChar w:fldCharType="begin"/>
+                      </w:r>
+                      <w:r>
+                        <w:rPr>
+                          <w:noProof/>
+                        </w:rPr>
+                        <w:instrText xml:space="preserve"> SEQ Figure \* ARABIC </w:instrText>
+                      </w:r>
+                      <w:r>
+                        <w:rPr>
+                          <w:noProof/>
+                        </w:rPr>
+                        <w:fldChar w:fldCharType="separate"/>
+                      </w:r>
+                      <w:r>
+                        <w:rPr>
+                          <w:noProof/>
+                        </w:rPr>
+                        <w:t>4</w:t>
+                      </w:r>
+                      <w:r>
+                        <w:rPr>
+                          <w:noProof/>
+                        </w:rPr>
+                        <w:fldChar w:fldCharType="end"/>
+                      </w:r>
                       <w:r>
                         <w:t xml:space="preserve"> </w:t>
                       </w:r>
@@ -3640,6 +3642,7 @@
   </w:compat>
   <w:rsids>
     <w:rsidRoot w:val="005955FA"/>
+    <w:rsid w:val="00316561"/>
     <w:rsid w:val="004C3A9C"/>
     <w:rsid w:val="005039CD"/>
     <w:rsid w:val="005955FA"/>

</xml_diff>